<commit_message>
Agregado flujograma y arquitectura aactualizada
</commit_message>
<xml_diff>
--- a/Documentación - Borradores y más/TB02- GRUPO02.docx
+++ b/Documentación - Borradores y más/TB02- GRUPO02.docx
@@ -32,7 +32,7 @@
               <w:color w:val="auto"/>
               <w:sz w:val="36"/>
               <w:szCs w:val="36"/>
-              <w:lang w:eastAsia="es-PE"/>
+              <w:lang w:val="es-MX" w:eastAsia="es-MX"/>
             </w:rPr>
             <w:drawing>
               <wp:anchor distT="0" distB="0" distL="114300" distR="114300" simplePos="0" relativeHeight="251663360" behindDoc="1" locked="0" layoutInCell="1" allowOverlap="1" wp14:anchorId="02055C08" wp14:editId="22A8474B">
@@ -120,6 +120,7 @@
           <w:r>
             <w:rPr>
               <w:noProof/>
+              <w:lang w:val="es-MX" w:eastAsia="es-MX"/>
             </w:rPr>
             <mc:AlternateContent>
               <mc:Choice Requires="wpg">
@@ -3594,6 +3595,7 @@
           <w:r>
             <w:rPr>
               <w:noProof/>
+              <w:lang w:val="es-MX" w:eastAsia="es-MX"/>
             </w:rPr>
             <mc:AlternateContent>
               <mc:Choice Requires="wps">
@@ -3845,7 +3847,7 @@
           <w:r>
             <w:rPr>
               <w:noProof/>
-              <w:lang w:eastAsia="es-PE"/>
+              <w:lang w:val="es-MX" w:eastAsia="es-MX"/>
             </w:rPr>
             <mc:AlternateContent>
               <mc:Choice Requires="wps">
@@ -5928,25 +5930,60 @@
       <w:r>
         <w:rPr>
           <w:rFonts w:ascii="Segoe UI" w:hAnsi="Segoe UI" w:cs="Segoe UI"/>
+          <w:b/>
+          <w:color w:val="000000"/>
+          <w:sz w:val="24"/>
+          <w:szCs w:val="24"/>
+        </w:rPr>
+        <w:t>DIAGRAMA DE ARQUITECTURA PROPUESTO</w:t>
+      </w:r>
+    </w:p>
+    <w:p>
+      <w:pPr>
+        <w:pStyle w:val="Prrafodelista"/>
+        <w:rPr>
+          <w:rFonts w:ascii="Segoe UI" w:hAnsi="Segoe UI" w:cs="Segoe UI"/>
+          <w:b/>
+          <w:color w:val="000000"/>
+          <w:sz w:val="24"/>
+          <w:szCs w:val="24"/>
+        </w:rPr>
+      </w:pPr>
+    </w:p>
+    <w:p>
+      <w:pPr>
+        <w:pStyle w:val="Prrafodelista"/>
+        <w:rPr>
+          <w:rFonts w:ascii="Segoe UI" w:hAnsi="Segoe UI" w:cs="Segoe UI"/>
+          <w:color w:val="000000"/>
+          <w:sz w:val="24"/>
+          <w:szCs w:val="24"/>
+        </w:rPr>
+      </w:pPr>
+    </w:p>
+    <w:p>
+      <w:pPr>
+        <w:rPr>
+          <w:rFonts w:ascii="Segoe UI" w:hAnsi="Segoe UI" w:cs="Segoe UI"/>
+          <w:color w:val="000000"/>
+          <w:sz w:val="24"/>
+          <w:szCs w:val="24"/>
+        </w:rPr>
+      </w:pPr>
+      <w:r>
+        <w:rPr>
+          <w:rFonts w:ascii="Segoe UI" w:hAnsi="Segoe UI" w:cs="Segoe UI"/>
           <w:noProof/>
           <w:color w:val="000000"/>
           <w:sz w:val="24"/>
           <w:szCs w:val="24"/>
-          <w:lang w:eastAsia="es-PE"/>
+          <w:lang w:val="es-MX" w:eastAsia="es-MX"/>
         </w:rPr>
         <w:drawing>
-          <wp:anchor distT="0" distB="0" distL="114300" distR="114300" simplePos="0" relativeHeight="251659776" behindDoc="0" locked="0" layoutInCell="1" allowOverlap="1" wp14:anchorId="3B2C9507" wp14:editId="385DF074">
-            <wp:simplePos x="0" y="0"/>
-            <wp:positionH relativeFrom="column">
-              <wp:posOffset>-3810</wp:posOffset>
-            </wp:positionH>
-            <wp:positionV relativeFrom="paragraph">
-              <wp:posOffset>324485</wp:posOffset>
-            </wp:positionV>
-            <wp:extent cx="5400040" cy="3809365"/>
-            <wp:effectExtent l="0" t="0" r="0" b="635"/>
-            <wp:wrapSquare wrapText="bothSides"/>
-            <wp:docPr id="33" name="0 Imagen"/>
+          <wp:inline distT="0" distB="0" distL="0" distR="0">
+            <wp:extent cx="5400040" cy="4287336"/>
+            <wp:effectExtent l="0" t="0" r="0" b="0"/>
+            <wp:docPr id="48" name="Imagen 48" descr="C:\Users\Rombo\Desktop\Moviles Proyecto\RestaurApp\Documentación - Borradores y más\Diagrama arq.png"/>
             <wp:cNvGraphicFramePr>
               <a:graphicFrameLocks xmlns:a="http://schemas.openxmlformats.org/drawingml/2006/main" noChangeAspect="1"/>
             </wp:cNvGraphicFramePr>
@@ -5954,8 +5991,10 @@
               <a:graphicData uri="http://schemas.openxmlformats.org/drawingml/2006/picture">
                 <pic:pic xmlns:pic="http://schemas.openxmlformats.org/drawingml/2006/picture">
                   <pic:nvPicPr>
-                    <pic:cNvPr id="0" name="0043180.tmp"/>
-                    <pic:cNvPicPr/>
+                    <pic:cNvPr id="0" name="Picture 7" descr="C:\Users\Rombo\Desktop\Moviles Proyecto\RestaurApp\Documentación - Borradores y más\Diagrama arq.png"/>
+                    <pic:cNvPicPr>
+                      <a:picLocks noChangeAspect="1" noChangeArrowheads="1"/>
+                    </pic:cNvPicPr>
                   </pic:nvPicPr>
                   <pic:blipFill>
                     <a:blip r:embed="rId10">
@@ -5965,51 +6004,30 @@
                         </a:ext>
                       </a:extLst>
                     </a:blip>
+                    <a:srcRect/>
                     <a:stretch>
                       <a:fillRect/>
                     </a:stretch>
                   </pic:blipFill>
-                  <pic:spPr>
+                  <pic:spPr bwMode="auto">
                     <a:xfrm>
                       <a:off x="0" y="0"/>
-                      <a:ext cx="5400040" cy="3809365"/>
+                      <a:ext cx="5400040" cy="4287336"/>
                     </a:xfrm>
                     <a:prstGeom prst="rect">
                       <a:avLst/>
                     </a:prstGeom>
+                    <a:noFill/>
+                    <a:ln>
+                      <a:noFill/>
+                    </a:ln>
                   </pic:spPr>
                 </pic:pic>
               </a:graphicData>
             </a:graphic>
-            <wp14:sizeRelH relativeFrom="page">
-              <wp14:pctWidth>0</wp14:pctWidth>
-            </wp14:sizeRelH>
-            <wp14:sizeRelV relativeFrom="page">
-              <wp14:pctHeight>0</wp14:pctHeight>
-            </wp14:sizeRelV>
-          </wp:anchor>
+          </wp:inline>
         </w:drawing>
       </w:r>
-      <w:r>
-        <w:rPr>
-          <w:rFonts w:ascii="Segoe UI" w:hAnsi="Segoe UI" w:cs="Segoe UI"/>
-          <w:b/>
-          <w:color w:val="000000"/>
-          <w:sz w:val="24"/>
-          <w:szCs w:val="24"/>
-        </w:rPr>
-        <w:t>DIAGRAMA DE ARQUITECTURA PROPUESTO</w:t>
-      </w:r>
-    </w:p>
-    <w:p>
-      <w:pPr>
-        <w:rPr>
-          <w:rFonts w:ascii="Segoe UI" w:hAnsi="Segoe UI" w:cs="Segoe UI"/>
-          <w:color w:val="000000"/>
-          <w:sz w:val="24"/>
-          <w:szCs w:val="24"/>
-        </w:rPr>
-      </w:pPr>
     </w:p>
     <w:p>
       <w:pPr>
@@ -6074,10 +6092,6 @@
     <w:p>
       <w:pPr>
         <w:pStyle w:val="Prrafodelista"/>
-        <w:numPr>
-          <w:ilvl w:val="0"/>
-          <w:numId w:val="4"/>
-        </w:numPr>
         <w:rPr>
           <w:rFonts w:ascii="Segoe UI" w:hAnsi="Segoe UI" w:cs="Segoe UI"/>
           <w:b/>
@@ -6174,7 +6188,7 @@
       <w:r>
         <w:rPr>
           <w:noProof/>
-          <w:lang w:eastAsia="es-PE"/>
+          <w:lang w:val="es-MX" w:eastAsia="es-MX"/>
         </w:rPr>
         <w:drawing>
           <wp:inline distT="0" distB="0" distL="0" distR="0" wp14:anchorId="65F68A56" wp14:editId="3E25E633">
@@ -25811,33 +25825,6 @@
     <w:p>
       <w:pPr>
         <w:pStyle w:val="Prrafodelista"/>
-        <w:numPr>
-          <w:ilvl w:val="0"/>
-          <w:numId w:val="4"/>
-        </w:numPr>
-        <w:jc w:val="both"/>
-        <w:rPr>
-          <w:rFonts w:ascii="Segoe UI" w:hAnsi="Segoe UI" w:cs="Segoe UI"/>
-          <w:color w:val="000000"/>
-          <w:sz w:val="24"/>
-          <w:szCs w:val="24"/>
-        </w:rPr>
-      </w:pPr>
-      <w:r>
-        <w:rPr>
-          <w:rFonts w:ascii="Segoe UI" w:hAnsi="Segoe UI" w:cs="Segoe UI"/>
-          <w:b/>
-          <w:color w:val="000000"/>
-          <w:sz w:val="24"/>
-          <w:szCs w:val="24"/>
-        </w:rPr>
-        <w:t>FLUJOGRAMA DE LA APLICACIÓN MÓVIL</w:t>
-      </w:r>
-    </w:p>
-    <w:p>
-      <w:pPr>
-        <w:pStyle w:val="Prrafodelista"/>
-        <w:jc w:val="both"/>
         <w:rPr>
           <w:rFonts w:ascii="Segoe UI" w:hAnsi="Segoe UI" w:cs="Segoe UI"/>
           <w:color w:val="000000"/>
@@ -25849,7 +25836,116 @@
     <w:p>
       <w:pPr>
         <w:pStyle w:val="Prrafodelista"/>
-        <w:jc w:val="both"/>
+        <w:rPr>
+          <w:rFonts w:ascii="Segoe UI" w:hAnsi="Segoe UI" w:cs="Segoe UI"/>
+          <w:color w:val="000000"/>
+          <w:sz w:val="24"/>
+          <w:szCs w:val="24"/>
+        </w:rPr>
+      </w:pPr>
+    </w:p>
+    <w:p>
+      <w:pPr>
+        <w:pStyle w:val="Prrafodelista"/>
+        <w:rPr>
+          <w:rFonts w:ascii="Segoe UI" w:hAnsi="Segoe UI" w:cs="Segoe UI"/>
+          <w:color w:val="000000"/>
+          <w:sz w:val="24"/>
+          <w:szCs w:val="24"/>
+        </w:rPr>
+      </w:pPr>
+    </w:p>
+    <w:p>
+      <w:pPr>
+        <w:pStyle w:val="Prrafodelista"/>
+        <w:rPr>
+          <w:rFonts w:ascii="Segoe UI" w:hAnsi="Segoe UI" w:cs="Segoe UI"/>
+          <w:color w:val="000000"/>
+          <w:sz w:val="24"/>
+          <w:szCs w:val="24"/>
+        </w:rPr>
+      </w:pPr>
+    </w:p>
+    <w:p>
+      <w:pPr>
+        <w:pStyle w:val="Prrafodelista"/>
+        <w:rPr>
+          <w:rFonts w:ascii="Segoe UI" w:hAnsi="Segoe UI" w:cs="Segoe UI"/>
+          <w:color w:val="000000"/>
+          <w:sz w:val="24"/>
+          <w:szCs w:val="24"/>
+        </w:rPr>
+      </w:pPr>
+    </w:p>
+    <w:p>
+      <w:pPr>
+        <w:pStyle w:val="Prrafodelista"/>
+        <w:rPr>
+          <w:rFonts w:ascii="Segoe UI" w:hAnsi="Segoe UI" w:cs="Segoe UI"/>
+          <w:color w:val="000000"/>
+          <w:sz w:val="24"/>
+          <w:szCs w:val="24"/>
+        </w:rPr>
+      </w:pPr>
+    </w:p>
+    <w:p>
+      <w:pPr>
+        <w:pStyle w:val="Prrafodelista"/>
+        <w:rPr>
+          <w:rFonts w:ascii="Segoe UI" w:hAnsi="Segoe UI" w:cs="Segoe UI"/>
+          <w:color w:val="000000"/>
+          <w:sz w:val="24"/>
+          <w:szCs w:val="24"/>
+        </w:rPr>
+      </w:pPr>
+    </w:p>
+    <w:p>
+      <w:pPr>
+        <w:pStyle w:val="Prrafodelista"/>
+        <w:rPr>
+          <w:rFonts w:ascii="Segoe UI" w:hAnsi="Segoe UI" w:cs="Segoe UI"/>
+          <w:color w:val="000000"/>
+          <w:sz w:val="24"/>
+          <w:szCs w:val="24"/>
+        </w:rPr>
+      </w:pPr>
+    </w:p>
+    <w:p>
+      <w:pPr>
+        <w:pStyle w:val="Prrafodelista"/>
+        <w:rPr>
+          <w:rFonts w:ascii="Segoe UI" w:hAnsi="Segoe UI" w:cs="Segoe UI"/>
+          <w:color w:val="000000"/>
+          <w:sz w:val="24"/>
+          <w:szCs w:val="24"/>
+        </w:rPr>
+      </w:pPr>
+    </w:p>
+    <w:p>
+      <w:pPr>
+        <w:pStyle w:val="Prrafodelista"/>
+        <w:rPr>
+          <w:rFonts w:ascii="Segoe UI" w:hAnsi="Segoe UI" w:cs="Segoe UI"/>
+          <w:color w:val="000000"/>
+          <w:sz w:val="24"/>
+          <w:szCs w:val="24"/>
+        </w:rPr>
+      </w:pPr>
+    </w:p>
+    <w:p>
+      <w:pPr>
+        <w:pStyle w:val="Prrafodelista"/>
+        <w:rPr>
+          <w:rFonts w:ascii="Segoe UI" w:hAnsi="Segoe UI" w:cs="Segoe UI"/>
+          <w:color w:val="000000"/>
+          <w:sz w:val="24"/>
+          <w:szCs w:val="24"/>
+        </w:rPr>
+      </w:pPr>
+    </w:p>
+    <w:p>
+      <w:pPr>
+        <w:pStyle w:val="Prrafodelista"/>
         <w:rPr>
           <w:rFonts w:ascii="Segoe UI" w:hAnsi="Segoe UI" w:cs="Segoe UI"/>
           <w:color w:val="000000"/>
@@ -25881,7 +25977,8 @@
           <w:sz w:val="24"/>
           <w:szCs w:val="24"/>
         </w:rPr>
-        <w:t>MOCKUPS DE APLICACIÓN MÓVIL</w:t>
+        <w:lastRenderedPageBreak/>
+        <w:t>FLUJOGRAMA DE LA APLICACIÓN MÓVIL</w:t>
       </w:r>
     </w:p>
     <w:p>
@@ -25902,10 +25999,753 @@
           <w:sz w:val="24"/>
           <w:szCs w:val="24"/>
         </w:rPr>
-        <w:t>A continuación, se presentarán los prototipos de la aplicación móvil RestaurApp. Para una mejor comprensión de las interfaces, por favor revisar el flujograma de la aplicación web (sección 7).</w:t>
+        <w:t>A continuación se presenta el flujograma de la aplicación móvil:</w:t>
       </w:r>
-      <w:bookmarkStart w:id="0" w:name="_GoBack"/>
-      <w:bookmarkEnd w:id="0"/>
+    </w:p>
+    <w:p>
+      <w:pPr>
+        <w:pStyle w:val="Prrafodelista"/>
+        <w:jc w:val="both"/>
+        <w:rPr>
+          <w:rFonts w:ascii="Segoe UI" w:hAnsi="Segoe UI" w:cs="Segoe UI"/>
+          <w:color w:val="000000"/>
+          <w:sz w:val="24"/>
+          <w:szCs w:val="24"/>
+        </w:rPr>
+      </w:pPr>
+      <w:r>
+        <w:rPr>
+          <w:rFonts w:ascii="Segoe UI" w:hAnsi="Segoe UI" w:cs="Segoe UI"/>
+          <w:color w:val="000000"/>
+          <w:sz w:val="24"/>
+          <w:szCs w:val="24"/>
+        </w:rPr>
+        <w:br/>
+        <w:t>En la siguiente imagen se pueden apreciar las pantallas de Inicio, Registro e Inicio de sesión.</w:t>
+      </w:r>
+    </w:p>
+    <w:p>
+      <w:pPr>
+        <w:pStyle w:val="Prrafodelista"/>
+        <w:jc w:val="both"/>
+        <w:rPr>
+          <w:rFonts w:ascii="Segoe UI" w:hAnsi="Segoe UI" w:cs="Segoe UI"/>
+          <w:color w:val="000000"/>
+          <w:sz w:val="24"/>
+          <w:szCs w:val="24"/>
+        </w:rPr>
+      </w:pPr>
+      <w:r>
+        <w:rPr>
+          <w:rFonts w:ascii="Segoe UI" w:hAnsi="Segoe UI" w:cs="Segoe UI"/>
+          <w:noProof/>
+          <w:color w:val="000000"/>
+          <w:sz w:val="24"/>
+          <w:szCs w:val="24"/>
+          <w:lang w:val="es-MX" w:eastAsia="es-MX"/>
+        </w:rPr>
+        <w:drawing>
+          <wp:inline distT="0" distB="0" distL="0" distR="0">
+            <wp:extent cx="5400040" cy="4900460"/>
+            <wp:effectExtent l="0" t="0" r="0" b="0"/>
+            <wp:docPr id="35" name="Imagen 35" descr="C:\Users\Rombo\Desktop\Moviles Proyecto\RestaurApp\Documentación - Borradores y más\a01 Inicio.png"/>
+            <wp:cNvGraphicFramePr>
+              <a:graphicFrameLocks xmlns:a="http://schemas.openxmlformats.org/drawingml/2006/main" noChangeAspect="1"/>
+            </wp:cNvGraphicFramePr>
+            <a:graphic xmlns:a="http://schemas.openxmlformats.org/drawingml/2006/main">
+              <a:graphicData uri="http://schemas.openxmlformats.org/drawingml/2006/picture">
+                <pic:pic xmlns:pic="http://schemas.openxmlformats.org/drawingml/2006/picture">
+                  <pic:nvPicPr>
+                    <pic:cNvPr id="0" name="Picture 1" descr="C:\Users\Rombo\Desktop\Moviles Proyecto\RestaurApp\Documentación - Borradores y más\a01 Inicio.png"/>
+                    <pic:cNvPicPr>
+                      <a:picLocks noChangeAspect="1" noChangeArrowheads="1"/>
+                    </pic:cNvPicPr>
+                  </pic:nvPicPr>
+                  <pic:blipFill>
+                    <a:blip r:embed="rId15">
+                      <a:extLst>
+                        <a:ext uri="{28A0092B-C50C-407E-A947-70E740481C1C}">
+                          <a14:useLocalDpi xmlns:a14="http://schemas.microsoft.com/office/drawing/2010/main" val="0"/>
+                        </a:ext>
+                      </a:extLst>
+                    </a:blip>
+                    <a:srcRect/>
+                    <a:stretch>
+                      <a:fillRect/>
+                    </a:stretch>
+                  </pic:blipFill>
+                  <pic:spPr bwMode="auto">
+                    <a:xfrm>
+                      <a:off x="0" y="0"/>
+                      <a:ext cx="5400040" cy="4900460"/>
+                    </a:xfrm>
+                    <a:prstGeom prst="rect">
+                      <a:avLst/>
+                    </a:prstGeom>
+                    <a:noFill/>
+                    <a:ln>
+                      <a:noFill/>
+                    </a:ln>
+                  </pic:spPr>
+                </pic:pic>
+              </a:graphicData>
+            </a:graphic>
+          </wp:inline>
+        </w:drawing>
+      </w:r>
+    </w:p>
+    <w:p>
+      <w:pPr>
+        <w:pStyle w:val="Prrafodelista"/>
+        <w:jc w:val="both"/>
+        <w:rPr>
+          <w:rFonts w:ascii="Segoe UI" w:hAnsi="Segoe UI" w:cs="Segoe UI"/>
+          <w:color w:val="000000"/>
+          <w:sz w:val="24"/>
+          <w:szCs w:val="24"/>
+        </w:rPr>
+      </w:pPr>
+    </w:p>
+    <w:p>
+      <w:pPr>
+        <w:pStyle w:val="Prrafodelista"/>
+        <w:jc w:val="both"/>
+        <w:rPr>
+          <w:rFonts w:ascii="Segoe UI" w:hAnsi="Segoe UI" w:cs="Segoe UI"/>
+          <w:color w:val="000000"/>
+          <w:sz w:val="24"/>
+          <w:szCs w:val="24"/>
+        </w:rPr>
+      </w:pPr>
+      <w:r>
+        <w:rPr>
+          <w:rFonts w:ascii="Segoe UI" w:hAnsi="Segoe UI" w:cs="Segoe UI"/>
+          <w:color w:val="000000"/>
+          <w:sz w:val="24"/>
+          <w:szCs w:val="24"/>
+        </w:rPr>
+        <w:t>Luego de ingresar con nuestro usuario, se nos presentarán 4 opciones principales: “Buscar”, “Cerca”, “Favoritos” y “Recomendaciones”. Estas opciones pueden ser seleccionadas en la parte inferior. La opción predeterminada que se muestra es “Buscar”, se pueden buscar restaurantes por “Distrito” y “Tipo de Comida”. Se nos mostrará una lista de la cual podremos elegir un restaur</w:t>
+      </w:r>
+      <w:r>
+        <w:rPr>
+          <w:rFonts w:ascii="Segoe UI" w:hAnsi="Segoe UI" w:cs="Segoe UI"/>
+          <w:color w:val="000000"/>
+          <w:sz w:val="24"/>
+          <w:szCs w:val="24"/>
+        </w:rPr>
+        <w:t>ante para recomendar a un amigo incluyendo fotos, comentarios y ubicación.</w:t>
+      </w:r>
+    </w:p>
+    <w:p>
+      <w:pPr>
+        <w:pStyle w:val="Prrafodelista"/>
+        <w:jc w:val="both"/>
+        <w:rPr>
+          <w:rFonts w:ascii="Segoe UI" w:hAnsi="Segoe UI" w:cs="Segoe UI"/>
+          <w:color w:val="000000"/>
+          <w:sz w:val="24"/>
+          <w:szCs w:val="24"/>
+        </w:rPr>
+      </w:pPr>
+    </w:p>
+    <w:p>
+      <w:pPr>
+        <w:pStyle w:val="Prrafodelista"/>
+        <w:jc w:val="both"/>
+        <w:rPr>
+          <w:rFonts w:ascii="Segoe UI" w:hAnsi="Segoe UI" w:cs="Segoe UI"/>
+          <w:color w:val="000000"/>
+          <w:sz w:val="24"/>
+          <w:szCs w:val="24"/>
+        </w:rPr>
+      </w:pPr>
+      <w:r>
+        <w:rPr>
+          <w:rFonts w:ascii="Segoe UI" w:hAnsi="Segoe UI" w:cs="Segoe UI"/>
+          <w:noProof/>
+          <w:color w:val="000000"/>
+          <w:sz w:val="24"/>
+          <w:szCs w:val="24"/>
+          <w:lang w:val="es-MX" w:eastAsia="es-MX"/>
+        </w:rPr>
+        <w:lastRenderedPageBreak/>
+        <w:drawing>
+          <wp:inline distT="0" distB="0" distL="0" distR="0">
+            <wp:extent cx="5400040" cy="2736190"/>
+            <wp:effectExtent l="0" t="0" r="0" b="7620"/>
+            <wp:docPr id="43" name="Imagen 43" descr="C:\Users\Rombo\Desktop\Moviles Proyecto\RestaurApp\Documentación - Borradores y más\b01 Buscar Restaurantes.png"/>
+            <wp:cNvGraphicFramePr>
+              <a:graphicFrameLocks xmlns:a="http://schemas.openxmlformats.org/drawingml/2006/main" noChangeAspect="1"/>
+            </wp:cNvGraphicFramePr>
+            <a:graphic xmlns:a="http://schemas.openxmlformats.org/drawingml/2006/main">
+              <a:graphicData uri="http://schemas.openxmlformats.org/drawingml/2006/picture">
+                <pic:pic xmlns:pic="http://schemas.openxmlformats.org/drawingml/2006/picture">
+                  <pic:nvPicPr>
+                    <pic:cNvPr id="0" name="Picture 2" descr="C:\Users\Rombo\Desktop\Moviles Proyecto\RestaurApp\Documentación - Borradores y más\b01 Buscar Restaurantes.png"/>
+                    <pic:cNvPicPr>
+                      <a:picLocks noChangeAspect="1" noChangeArrowheads="1"/>
+                    </pic:cNvPicPr>
+                  </pic:nvPicPr>
+                  <pic:blipFill>
+                    <a:blip r:embed="rId16" cstate="print">
+                      <a:extLst>
+                        <a:ext uri="{28A0092B-C50C-407E-A947-70E740481C1C}">
+                          <a14:useLocalDpi xmlns:a14="http://schemas.microsoft.com/office/drawing/2010/main" val="0"/>
+                        </a:ext>
+                      </a:extLst>
+                    </a:blip>
+                    <a:srcRect/>
+                    <a:stretch>
+                      <a:fillRect/>
+                    </a:stretch>
+                  </pic:blipFill>
+                  <pic:spPr bwMode="auto">
+                    <a:xfrm>
+                      <a:off x="0" y="0"/>
+                      <a:ext cx="5400040" cy="2736190"/>
+                    </a:xfrm>
+                    <a:prstGeom prst="rect">
+                      <a:avLst/>
+                    </a:prstGeom>
+                    <a:noFill/>
+                    <a:ln>
+                      <a:noFill/>
+                    </a:ln>
+                  </pic:spPr>
+                </pic:pic>
+              </a:graphicData>
+            </a:graphic>
+          </wp:inline>
+        </w:drawing>
+      </w:r>
+    </w:p>
+    <w:p>
+      <w:pPr>
+        <w:pStyle w:val="Prrafodelista"/>
+        <w:jc w:val="both"/>
+        <w:rPr>
+          <w:rFonts w:ascii="Segoe UI" w:hAnsi="Segoe UI" w:cs="Segoe UI"/>
+          <w:color w:val="000000"/>
+          <w:sz w:val="24"/>
+          <w:szCs w:val="24"/>
+        </w:rPr>
+      </w:pPr>
+    </w:p>
+    <w:p>
+      <w:pPr>
+        <w:pStyle w:val="Prrafodelista"/>
+        <w:jc w:val="both"/>
+        <w:rPr>
+          <w:rFonts w:ascii="Segoe UI" w:hAnsi="Segoe UI" w:cs="Segoe UI"/>
+          <w:color w:val="000000"/>
+          <w:sz w:val="24"/>
+          <w:szCs w:val="24"/>
+        </w:rPr>
+      </w:pPr>
+    </w:p>
+    <w:p>
+      <w:pPr>
+        <w:pStyle w:val="Prrafodelista"/>
+        <w:jc w:val="both"/>
+        <w:rPr>
+          <w:rFonts w:ascii="Segoe UI" w:hAnsi="Segoe UI" w:cs="Segoe UI"/>
+          <w:color w:val="000000"/>
+          <w:sz w:val="24"/>
+          <w:szCs w:val="24"/>
+        </w:rPr>
+      </w:pPr>
+      <w:r>
+        <w:rPr>
+          <w:rFonts w:ascii="Segoe UI" w:hAnsi="Segoe UI" w:cs="Segoe UI"/>
+          <w:color w:val="000000"/>
+          <w:sz w:val="24"/>
+          <w:szCs w:val="24"/>
+        </w:rPr>
+        <w:t>La opción “Cerca” nos muestra los restaurantes más cercanos a nuestra ubicación</w:t>
+      </w:r>
+      <w:r>
+        <w:rPr>
+          <w:rFonts w:ascii="Segoe UI" w:hAnsi="Segoe UI" w:cs="Segoe UI"/>
+          <w:color w:val="000000"/>
+          <w:sz w:val="24"/>
+          <w:szCs w:val="24"/>
+        </w:rPr>
+        <w:t>. Tenemos la opción “Mapa” que permite visualizar la ubicación del restaurante con Google Maps. Aquí también podremos elegir el restaurante y hacer una recomendación.</w:t>
+      </w:r>
+    </w:p>
+    <w:p>
+      <w:pPr>
+        <w:pStyle w:val="Prrafodelista"/>
+        <w:jc w:val="both"/>
+        <w:rPr>
+          <w:rFonts w:ascii="Segoe UI" w:hAnsi="Segoe UI" w:cs="Segoe UI"/>
+          <w:color w:val="000000"/>
+          <w:sz w:val="24"/>
+          <w:szCs w:val="24"/>
+        </w:rPr>
+      </w:pPr>
+    </w:p>
+    <w:p>
+      <w:pPr>
+        <w:pStyle w:val="Prrafodelista"/>
+        <w:jc w:val="both"/>
+        <w:rPr>
+          <w:rFonts w:ascii="Segoe UI" w:hAnsi="Segoe UI" w:cs="Segoe UI"/>
+          <w:color w:val="000000"/>
+          <w:sz w:val="24"/>
+          <w:szCs w:val="24"/>
+        </w:rPr>
+      </w:pPr>
+      <w:r>
+        <w:rPr>
+          <w:rFonts w:ascii="Segoe UI" w:hAnsi="Segoe UI" w:cs="Segoe UI"/>
+          <w:noProof/>
+          <w:color w:val="000000"/>
+          <w:sz w:val="24"/>
+          <w:szCs w:val="24"/>
+          <w:lang w:val="es-MX" w:eastAsia="es-MX"/>
+        </w:rPr>
+        <w:drawing>
+          <wp:inline distT="0" distB="0" distL="0" distR="0">
+            <wp:extent cx="5400040" cy="1246542"/>
+            <wp:effectExtent l="0" t="0" r="0" b="0"/>
+            <wp:docPr id="44" name="Imagen 44" descr="C:\Users\Rombo\Desktop\Moviles Proyecto\RestaurApp\Documentación - Borradores y más\b02 Restaurantes Cercanos.png"/>
+            <wp:cNvGraphicFramePr>
+              <a:graphicFrameLocks xmlns:a="http://schemas.openxmlformats.org/drawingml/2006/main" noChangeAspect="1"/>
+            </wp:cNvGraphicFramePr>
+            <a:graphic xmlns:a="http://schemas.openxmlformats.org/drawingml/2006/main">
+              <a:graphicData uri="http://schemas.openxmlformats.org/drawingml/2006/picture">
+                <pic:pic xmlns:pic="http://schemas.openxmlformats.org/drawingml/2006/picture">
+                  <pic:nvPicPr>
+                    <pic:cNvPr id="0" name="Picture 3" descr="C:\Users\Rombo\Desktop\Moviles Proyecto\RestaurApp\Documentación - Borradores y más\b02 Restaurantes Cercanos.png"/>
+                    <pic:cNvPicPr>
+                      <a:picLocks noChangeAspect="1" noChangeArrowheads="1"/>
+                    </pic:cNvPicPr>
+                  </pic:nvPicPr>
+                  <pic:blipFill>
+                    <a:blip r:embed="rId17" cstate="print">
+                      <a:extLst>
+                        <a:ext uri="{28A0092B-C50C-407E-A947-70E740481C1C}">
+                          <a14:useLocalDpi xmlns:a14="http://schemas.microsoft.com/office/drawing/2010/main" val="0"/>
+                        </a:ext>
+                      </a:extLst>
+                    </a:blip>
+                    <a:srcRect/>
+                    <a:stretch>
+                      <a:fillRect/>
+                    </a:stretch>
+                  </pic:blipFill>
+                  <pic:spPr bwMode="auto">
+                    <a:xfrm>
+                      <a:off x="0" y="0"/>
+                      <a:ext cx="5400040" cy="1246542"/>
+                    </a:xfrm>
+                    <a:prstGeom prst="rect">
+                      <a:avLst/>
+                    </a:prstGeom>
+                    <a:noFill/>
+                    <a:ln>
+                      <a:noFill/>
+                    </a:ln>
+                  </pic:spPr>
+                </pic:pic>
+              </a:graphicData>
+            </a:graphic>
+          </wp:inline>
+        </w:drawing>
+      </w:r>
+    </w:p>
+    <w:p>
+      <w:pPr>
+        <w:pStyle w:val="Prrafodelista"/>
+        <w:jc w:val="both"/>
+        <w:rPr>
+          <w:rFonts w:ascii="Segoe UI" w:hAnsi="Segoe UI" w:cs="Segoe UI"/>
+          <w:color w:val="000000"/>
+          <w:sz w:val="24"/>
+          <w:szCs w:val="24"/>
+        </w:rPr>
+      </w:pPr>
+    </w:p>
+    <w:p>
+      <w:pPr>
+        <w:pStyle w:val="Prrafodelista"/>
+        <w:jc w:val="both"/>
+        <w:rPr>
+          <w:rFonts w:ascii="Segoe UI" w:hAnsi="Segoe UI" w:cs="Segoe UI"/>
+          <w:color w:val="000000"/>
+          <w:sz w:val="24"/>
+          <w:szCs w:val="24"/>
+        </w:rPr>
+      </w:pPr>
+    </w:p>
+    <w:p>
+      <w:pPr>
+        <w:pStyle w:val="Prrafodelista"/>
+        <w:jc w:val="both"/>
+        <w:rPr>
+          <w:rFonts w:ascii="Segoe UI" w:hAnsi="Segoe UI" w:cs="Segoe UI"/>
+          <w:color w:val="000000"/>
+          <w:sz w:val="24"/>
+          <w:szCs w:val="24"/>
+        </w:rPr>
+      </w:pPr>
+      <w:r>
+        <w:rPr>
+          <w:rFonts w:ascii="Segoe UI" w:hAnsi="Segoe UI" w:cs="Segoe UI"/>
+          <w:color w:val="000000"/>
+          <w:sz w:val="24"/>
+          <w:szCs w:val="24"/>
+        </w:rPr>
+        <w:t>La tercera opción es “Favoritos”, una pantalla que nos muestra los restaurantes que hayamos marcado como favoritos anteriormente.</w:t>
+      </w:r>
+    </w:p>
+    <w:p>
+      <w:pPr>
+        <w:pStyle w:val="Prrafodelista"/>
+        <w:jc w:val="center"/>
+        <w:rPr>
+          <w:rFonts w:ascii="Segoe UI" w:hAnsi="Segoe UI" w:cs="Segoe UI"/>
+          <w:color w:val="000000"/>
+          <w:sz w:val="24"/>
+          <w:szCs w:val="24"/>
+        </w:rPr>
+      </w:pPr>
+      <w:r>
+        <w:rPr>
+          <w:rFonts w:ascii="Segoe UI" w:hAnsi="Segoe UI" w:cs="Segoe UI"/>
+          <w:noProof/>
+          <w:color w:val="000000"/>
+          <w:sz w:val="24"/>
+          <w:szCs w:val="24"/>
+          <w:lang w:val="es-MX" w:eastAsia="es-MX"/>
+        </w:rPr>
+        <w:lastRenderedPageBreak/>
+        <w:drawing>
+          <wp:inline distT="0" distB="0" distL="0" distR="0">
+            <wp:extent cx="2562225" cy="2882503"/>
+            <wp:effectExtent l="0" t="0" r="0" b="0"/>
+            <wp:docPr id="45" name="Imagen 45" descr="C:\Users\Rombo\Desktop\Moviles Proyecto\RestaurApp\Documentación - Borradores y más\b03 Favoritos.png"/>
+            <wp:cNvGraphicFramePr>
+              <a:graphicFrameLocks xmlns:a="http://schemas.openxmlformats.org/drawingml/2006/main" noChangeAspect="1"/>
+            </wp:cNvGraphicFramePr>
+            <a:graphic xmlns:a="http://schemas.openxmlformats.org/drawingml/2006/main">
+              <a:graphicData uri="http://schemas.openxmlformats.org/drawingml/2006/picture">
+                <pic:pic xmlns:pic="http://schemas.openxmlformats.org/drawingml/2006/picture">
+                  <pic:nvPicPr>
+                    <pic:cNvPr id="0" name="Picture 4" descr="C:\Users\Rombo\Desktop\Moviles Proyecto\RestaurApp\Documentación - Borradores y más\b03 Favoritos.png"/>
+                    <pic:cNvPicPr>
+                      <a:picLocks noChangeAspect="1" noChangeArrowheads="1"/>
+                    </pic:cNvPicPr>
+                  </pic:nvPicPr>
+                  <pic:blipFill>
+                    <a:blip r:embed="rId18">
+                      <a:extLst>
+                        <a:ext uri="{28A0092B-C50C-407E-A947-70E740481C1C}">
+                          <a14:useLocalDpi xmlns:a14="http://schemas.microsoft.com/office/drawing/2010/main" val="0"/>
+                        </a:ext>
+                      </a:extLst>
+                    </a:blip>
+                    <a:srcRect/>
+                    <a:stretch>
+                      <a:fillRect/>
+                    </a:stretch>
+                  </pic:blipFill>
+                  <pic:spPr bwMode="auto">
+                    <a:xfrm>
+                      <a:off x="0" y="0"/>
+                      <a:ext cx="2573397" cy="2895072"/>
+                    </a:xfrm>
+                    <a:prstGeom prst="rect">
+                      <a:avLst/>
+                    </a:prstGeom>
+                    <a:noFill/>
+                    <a:ln>
+                      <a:noFill/>
+                    </a:ln>
+                  </pic:spPr>
+                </pic:pic>
+              </a:graphicData>
+            </a:graphic>
+          </wp:inline>
+        </w:drawing>
+      </w:r>
+    </w:p>
+    <w:p>
+      <w:pPr>
+        <w:pStyle w:val="Prrafodelista"/>
+        <w:jc w:val="both"/>
+        <w:rPr>
+          <w:rFonts w:ascii="Segoe UI" w:hAnsi="Segoe UI" w:cs="Segoe UI"/>
+          <w:color w:val="000000"/>
+          <w:sz w:val="24"/>
+          <w:szCs w:val="24"/>
+        </w:rPr>
+      </w:pPr>
+    </w:p>
+    <w:p>
+      <w:pPr>
+        <w:pStyle w:val="Prrafodelista"/>
+        <w:jc w:val="both"/>
+        <w:rPr>
+          <w:rFonts w:ascii="Segoe UI" w:hAnsi="Segoe UI" w:cs="Segoe UI"/>
+          <w:color w:val="000000"/>
+          <w:sz w:val="24"/>
+          <w:szCs w:val="24"/>
+        </w:rPr>
+      </w:pPr>
+    </w:p>
+    <w:p>
+      <w:pPr>
+        <w:pStyle w:val="Prrafodelista"/>
+        <w:jc w:val="both"/>
+        <w:rPr>
+          <w:rFonts w:ascii="Segoe UI" w:hAnsi="Segoe UI" w:cs="Segoe UI"/>
+          <w:color w:val="000000"/>
+          <w:sz w:val="24"/>
+          <w:szCs w:val="24"/>
+        </w:rPr>
+      </w:pPr>
+      <w:r>
+        <w:rPr>
+          <w:rFonts w:ascii="Segoe UI" w:hAnsi="Segoe UI" w:cs="Segoe UI"/>
+          <w:color w:val="000000"/>
+          <w:sz w:val="24"/>
+          <w:szCs w:val="24"/>
+        </w:rPr>
+        <w:t>La opción “Recomendaciones” nos muestra las recomendaciones que otros usuarios nos han enviado, con el botón “Preferencias” podremos obtener una lista con los restaurantes mejor puntuados que tengan relación con las preferencias elegidas en nuestro perfil.</w:t>
+      </w:r>
+    </w:p>
+    <w:p>
+      <w:pPr>
+        <w:pStyle w:val="Prrafodelista"/>
+        <w:jc w:val="both"/>
+        <w:rPr>
+          <w:rFonts w:ascii="Segoe UI" w:hAnsi="Segoe UI" w:cs="Segoe UI"/>
+          <w:color w:val="000000"/>
+          <w:sz w:val="24"/>
+          <w:szCs w:val="24"/>
+        </w:rPr>
+      </w:pPr>
+    </w:p>
+    <w:p>
+      <w:pPr>
+        <w:pStyle w:val="Prrafodelista"/>
+        <w:jc w:val="both"/>
+        <w:rPr>
+          <w:rFonts w:ascii="Segoe UI" w:hAnsi="Segoe UI" w:cs="Segoe UI"/>
+          <w:color w:val="000000"/>
+          <w:sz w:val="24"/>
+          <w:szCs w:val="24"/>
+        </w:rPr>
+      </w:pPr>
+      <w:r>
+        <w:rPr>
+          <w:rFonts w:ascii="Segoe UI" w:hAnsi="Segoe UI" w:cs="Segoe UI"/>
+          <w:noProof/>
+          <w:color w:val="000000"/>
+          <w:sz w:val="24"/>
+          <w:szCs w:val="24"/>
+          <w:lang w:val="es-MX" w:eastAsia="es-MX"/>
+        </w:rPr>
+        <w:drawing>
+          <wp:inline distT="0" distB="0" distL="0" distR="0">
+            <wp:extent cx="5400040" cy="3130366"/>
+            <wp:effectExtent l="0" t="0" r="0" b="0"/>
+            <wp:docPr id="46" name="Imagen 46" descr="C:\Users\Rombo\Desktop\Moviles Proyecto\RestaurApp\Documentación - Borradores y más\b04 Mis Recomendaciones.png"/>
+            <wp:cNvGraphicFramePr>
+              <a:graphicFrameLocks xmlns:a="http://schemas.openxmlformats.org/drawingml/2006/main" noChangeAspect="1"/>
+            </wp:cNvGraphicFramePr>
+            <a:graphic xmlns:a="http://schemas.openxmlformats.org/drawingml/2006/main">
+              <a:graphicData uri="http://schemas.openxmlformats.org/drawingml/2006/picture">
+                <pic:pic xmlns:pic="http://schemas.openxmlformats.org/drawingml/2006/picture">
+                  <pic:nvPicPr>
+                    <pic:cNvPr id="0" name="Picture 5" descr="C:\Users\Rombo\Desktop\Moviles Proyecto\RestaurApp\Documentación - Borradores y más\b04 Mis Recomendaciones.png"/>
+                    <pic:cNvPicPr>
+                      <a:picLocks noChangeAspect="1" noChangeArrowheads="1"/>
+                    </pic:cNvPicPr>
+                  </pic:nvPicPr>
+                  <pic:blipFill>
+                    <a:blip r:embed="rId19">
+                      <a:extLst>
+                        <a:ext uri="{28A0092B-C50C-407E-A947-70E740481C1C}">
+                          <a14:useLocalDpi xmlns:a14="http://schemas.microsoft.com/office/drawing/2010/main" val="0"/>
+                        </a:ext>
+                      </a:extLst>
+                    </a:blip>
+                    <a:srcRect/>
+                    <a:stretch>
+                      <a:fillRect/>
+                    </a:stretch>
+                  </pic:blipFill>
+                  <pic:spPr bwMode="auto">
+                    <a:xfrm>
+                      <a:off x="0" y="0"/>
+                      <a:ext cx="5400040" cy="3130366"/>
+                    </a:xfrm>
+                    <a:prstGeom prst="rect">
+                      <a:avLst/>
+                    </a:prstGeom>
+                    <a:noFill/>
+                    <a:ln>
+                      <a:noFill/>
+                    </a:ln>
+                  </pic:spPr>
+                </pic:pic>
+              </a:graphicData>
+            </a:graphic>
+          </wp:inline>
+        </w:drawing>
+      </w:r>
+    </w:p>
+    <w:p>
+      <w:pPr>
+        <w:pStyle w:val="Prrafodelista"/>
+        <w:jc w:val="both"/>
+        <w:rPr>
+          <w:rFonts w:ascii="Segoe UI" w:hAnsi="Segoe UI" w:cs="Segoe UI"/>
+          <w:color w:val="000000"/>
+          <w:sz w:val="24"/>
+          <w:szCs w:val="24"/>
+        </w:rPr>
+      </w:pPr>
+    </w:p>
+    <w:p>
+      <w:pPr>
+        <w:pStyle w:val="Prrafodelista"/>
+        <w:jc w:val="both"/>
+        <w:rPr>
+          <w:rFonts w:ascii="Segoe UI" w:hAnsi="Segoe UI" w:cs="Segoe UI"/>
+          <w:color w:val="000000"/>
+          <w:sz w:val="24"/>
+          <w:szCs w:val="24"/>
+        </w:rPr>
+      </w:pPr>
+    </w:p>
+    <w:p>
+      <w:pPr>
+        <w:pStyle w:val="Prrafodelista"/>
+        <w:jc w:val="both"/>
+        <w:rPr>
+          <w:rFonts w:ascii="Segoe UI" w:hAnsi="Segoe UI" w:cs="Segoe UI"/>
+          <w:color w:val="000000"/>
+          <w:sz w:val="24"/>
+          <w:szCs w:val="24"/>
+        </w:rPr>
+      </w:pPr>
+      <w:r>
+        <w:rPr>
+          <w:rFonts w:ascii="Segoe UI" w:hAnsi="Segoe UI" w:cs="Segoe UI"/>
+          <w:color w:val="000000"/>
+          <w:sz w:val="24"/>
+          <w:szCs w:val="24"/>
+        </w:rPr>
+        <w:t xml:space="preserve">Finalmente tenemos el menú de usuario. En esta pantalla podremos acceder a nuestro perfil de usuario y actualizar nuestros datos personales así como nuestras preferencias por tipo de comida. También podemos crear un grupo de contactos para posteriormente poder mandar una </w:t>
+      </w:r>
+      <w:r>
+        <w:rPr>
+          <w:rFonts w:ascii="Segoe UI" w:hAnsi="Segoe UI" w:cs="Segoe UI"/>
+          <w:color w:val="000000"/>
+          <w:sz w:val="24"/>
+          <w:szCs w:val="24"/>
+        </w:rPr>
+        <w:lastRenderedPageBreak/>
+        <w:t>recomendación a varias personas sin tener que hacer una recomendación por cada uno.</w:t>
+      </w:r>
+    </w:p>
+    <w:p>
+      <w:pPr>
+        <w:pStyle w:val="Prrafodelista"/>
+        <w:jc w:val="both"/>
+        <w:rPr>
+          <w:rFonts w:ascii="Segoe UI" w:hAnsi="Segoe UI" w:cs="Segoe UI"/>
+          <w:color w:val="000000"/>
+          <w:sz w:val="24"/>
+          <w:szCs w:val="24"/>
+        </w:rPr>
+      </w:pPr>
+    </w:p>
+    <w:p>
+      <w:pPr>
+        <w:pStyle w:val="Prrafodelista"/>
+        <w:jc w:val="both"/>
+        <w:rPr>
+          <w:rFonts w:ascii="Segoe UI" w:hAnsi="Segoe UI" w:cs="Segoe UI"/>
+          <w:color w:val="000000"/>
+          <w:sz w:val="24"/>
+          <w:szCs w:val="24"/>
+        </w:rPr>
+      </w:pPr>
+      <w:r>
+        <w:rPr>
+          <w:rFonts w:ascii="Segoe UI" w:hAnsi="Segoe UI" w:cs="Segoe UI"/>
+          <w:noProof/>
+          <w:color w:val="000000"/>
+          <w:sz w:val="24"/>
+          <w:szCs w:val="24"/>
+          <w:lang w:val="es-MX" w:eastAsia="es-MX"/>
+        </w:rPr>
+        <w:drawing>
+          <wp:inline distT="0" distB="0" distL="0" distR="0">
+            <wp:extent cx="5400040" cy="4057925"/>
+            <wp:effectExtent l="0" t="0" r="0" b="0"/>
+            <wp:docPr id="47" name="Imagen 47" descr="C:\Users\Rombo\Desktop\Moviles Proyecto\RestaurApp\Documentación - Borradores y más\c01 Usuario.png"/>
+            <wp:cNvGraphicFramePr>
+              <a:graphicFrameLocks xmlns:a="http://schemas.openxmlformats.org/drawingml/2006/main" noChangeAspect="1"/>
+            </wp:cNvGraphicFramePr>
+            <a:graphic xmlns:a="http://schemas.openxmlformats.org/drawingml/2006/main">
+              <a:graphicData uri="http://schemas.openxmlformats.org/drawingml/2006/picture">
+                <pic:pic xmlns:pic="http://schemas.openxmlformats.org/drawingml/2006/picture">
+                  <pic:nvPicPr>
+                    <pic:cNvPr id="0" name="Picture 6" descr="C:\Users\Rombo\Desktop\Moviles Proyecto\RestaurApp\Documentación - Borradores y más\c01 Usuario.png"/>
+                    <pic:cNvPicPr>
+                      <a:picLocks noChangeAspect="1" noChangeArrowheads="1"/>
+                    </pic:cNvPicPr>
+                  </pic:nvPicPr>
+                  <pic:blipFill>
+                    <a:blip r:embed="rId20">
+                      <a:extLst>
+                        <a:ext uri="{28A0092B-C50C-407E-A947-70E740481C1C}">
+                          <a14:useLocalDpi xmlns:a14="http://schemas.microsoft.com/office/drawing/2010/main" val="0"/>
+                        </a:ext>
+                      </a:extLst>
+                    </a:blip>
+                    <a:srcRect/>
+                    <a:stretch>
+                      <a:fillRect/>
+                    </a:stretch>
+                  </pic:blipFill>
+                  <pic:spPr bwMode="auto">
+                    <a:xfrm>
+                      <a:off x="0" y="0"/>
+                      <a:ext cx="5400040" cy="4057925"/>
+                    </a:xfrm>
+                    <a:prstGeom prst="rect">
+                      <a:avLst/>
+                    </a:prstGeom>
+                    <a:noFill/>
+                    <a:ln>
+                      <a:noFill/>
+                    </a:ln>
+                  </pic:spPr>
+                </pic:pic>
+              </a:graphicData>
+            </a:graphic>
+          </wp:inline>
+        </w:drawing>
+      </w:r>
+    </w:p>
+    <w:p>
+      <w:pPr>
+        <w:pStyle w:val="Prrafodelista"/>
+        <w:jc w:val="both"/>
+        <w:rPr>
+          <w:rFonts w:ascii="Segoe UI" w:hAnsi="Segoe UI" w:cs="Segoe UI"/>
+          <w:color w:val="000000"/>
+          <w:sz w:val="24"/>
+          <w:szCs w:val="24"/>
+        </w:rPr>
+      </w:pPr>
     </w:p>
     <w:p>
       <w:pPr>
@@ -25942,6 +26782,67 @@
           <w:sz w:val="24"/>
           <w:szCs w:val="24"/>
         </w:rPr>
+        <w:t>MOCKUPS DE APLICACIÓN MÓVIL</w:t>
+      </w:r>
+    </w:p>
+    <w:p>
+      <w:pPr>
+        <w:pStyle w:val="Prrafodelista"/>
+        <w:jc w:val="both"/>
+        <w:rPr>
+          <w:rFonts w:ascii="Segoe UI" w:hAnsi="Segoe UI" w:cs="Segoe UI"/>
+          <w:color w:val="000000"/>
+          <w:sz w:val="24"/>
+          <w:szCs w:val="24"/>
+        </w:rPr>
+      </w:pPr>
+      <w:r>
+        <w:rPr>
+          <w:rFonts w:ascii="Segoe UI" w:hAnsi="Segoe UI" w:cs="Segoe UI"/>
+          <w:color w:val="000000"/>
+          <w:sz w:val="24"/>
+          <w:szCs w:val="24"/>
+        </w:rPr>
+        <w:t>A continuación, se presentarán los prototipos de la aplicación móvil RestaurApp. Para una mejor comprensión de las interfaces, por favor revisar el flujograma de la aplicación web (sección 7).</w:t>
+      </w:r>
+      <w:bookmarkStart w:id="0" w:name="_GoBack"/>
+      <w:bookmarkEnd w:id="0"/>
+    </w:p>
+    <w:p>
+      <w:pPr>
+        <w:pStyle w:val="Prrafodelista"/>
+        <w:jc w:val="both"/>
+        <w:rPr>
+          <w:rFonts w:ascii="Segoe UI" w:hAnsi="Segoe UI" w:cs="Segoe UI"/>
+          <w:color w:val="000000"/>
+          <w:sz w:val="24"/>
+          <w:szCs w:val="24"/>
+        </w:rPr>
+      </w:pPr>
+    </w:p>
+    <w:p>
+      <w:pPr>
+        <w:pStyle w:val="Prrafodelista"/>
+        <w:numPr>
+          <w:ilvl w:val="0"/>
+          <w:numId w:val="4"/>
+        </w:numPr>
+        <w:jc w:val="both"/>
+        <w:rPr>
+          <w:rFonts w:ascii="Segoe UI" w:hAnsi="Segoe UI" w:cs="Segoe UI"/>
+          <w:color w:val="000000"/>
+          <w:sz w:val="24"/>
+          <w:szCs w:val="24"/>
+        </w:rPr>
+      </w:pPr>
+      <w:r>
+        <w:rPr>
+          <w:rFonts w:ascii="Segoe UI" w:hAnsi="Segoe UI" w:cs="Segoe UI"/>
+          <w:b/>
+          <w:color w:val="000000"/>
+          <w:sz w:val="24"/>
+          <w:szCs w:val="24"/>
+        </w:rPr>
         <w:t xml:space="preserve">MOCKUPS DE APLICACIÓN </w:t>
       </w:r>
       <w:r>
@@ -26099,8 +27000,9 @@
           <w:color w:val="000000"/>
           <w:sz w:val="24"/>
           <w:szCs w:val="24"/>
-          <w:lang w:eastAsia="es-PE"/>
-        </w:rPr>
+          <w:lang w:val="es-MX" w:eastAsia="es-MX"/>
+        </w:rPr>
+        <w:lastRenderedPageBreak/>
         <w:drawing>
           <wp:inline distT="0" distB="0" distL="0" distR="0">
             <wp:extent cx="5400040" cy="3603570"/>
@@ -26119,7 +27021,7 @@
                     </pic:cNvPicPr>
                   </pic:nvPicPr>
                   <pic:blipFill>
-                    <a:blip r:embed="rId15">
+                    <a:blip r:embed="rId21">
                       <a:extLst>
                         <a:ext uri="{28A0092B-C50C-407E-A947-70E740481C1C}">
                           <a14:useLocalDpi xmlns:a14="http://schemas.microsoft.com/office/drawing/2010/main" val="0"/>
@@ -26234,9 +27136,8 @@
           <w:color w:val="000000"/>
           <w:sz w:val="24"/>
           <w:szCs w:val="24"/>
-          <w:lang w:eastAsia="es-PE"/>
-        </w:rPr>
-        <w:lastRenderedPageBreak/>
+          <w:lang w:val="es-MX" w:eastAsia="es-MX"/>
+        </w:rPr>
         <w:drawing>
           <wp:inline distT="0" distB="0" distL="0" distR="0">
             <wp:extent cx="5400040" cy="3603570"/>
@@ -26255,7 +27156,7 @@
                     </pic:cNvPicPr>
                   </pic:nvPicPr>
                   <pic:blipFill>
-                    <a:blip r:embed="rId16">
+                    <a:blip r:embed="rId22">
                       <a:extLst>
                         <a:ext uri="{28A0092B-C50C-407E-A947-70E740481C1C}">
                           <a14:useLocalDpi xmlns:a14="http://schemas.microsoft.com/office/drawing/2010/main" val="0"/>
@@ -26365,6 +27266,7 @@
           <w:sz w:val="24"/>
           <w:szCs w:val="24"/>
         </w:rPr>
+        <w:lastRenderedPageBreak/>
         <w:t>Interfaz para registrar un distrito. Asimismo esta interfaz se utilizará para editar distrito.</w:t>
       </w:r>
     </w:p>
@@ -26385,7 +27287,7 @@
           <w:color w:val="000000"/>
           <w:sz w:val="24"/>
           <w:szCs w:val="24"/>
-          <w:lang w:eastAsia="es-PE"/>
+          <w:lang w:val="es-MX" w:eastAsia="es-MX"/>
         </w:rPr>
         <w:drawing>
           <wp:inline distT="0" distB="0" distL="0" distR="0">
@@ -26405,7 +27307,7 @@
                     </pic:cNvPicPr>
                   </pic:nvPicPr>
                   <pic:blipFill>
-                    <a:blip r:embed="rId17">
+                    <a:blip r:embed="rId23">
                       <a:extLst>
                         <a:ext uri="{28A0092B-C50C-407E-A947-70E740481C1C}">
                           <a14:useLocalDpi xmlns:a14="http://schemas.microsoft.com/office/drawing/2010/main" val="0"/>
@@ -26518,9 +27420,8 @@
           <w:color w:val="000000"/>
           <w:sz w:val="24"/>
           <w:szCs w:val="24"/>
-          <w:lang w:eastAsia="es-PE"/>
-        </w:rPr>
-        <w:lastRenderedPageBreak/>
+          <w:lang w:val="es-MX" w:eastAsia="es-MX"/>
+        </w:rPr>
         <w:drawing>
           <wp:inline distT="0" distB="0" distL="0" distR="0">
             <wp:extent cx="5400040" cy="3606029"/>
@@ -26539,7 +27440,7 @@
                     </pic:cNvPicPr>
                   </pic:nvPicPr>
                   <pic:blipFill>
-                    <a:blip r:embed="rId18">
+                    <a:blip r:embed="rId24">
                       <a:extLst>
                         <a:ext uri="{28A0092B-C50C-407E-A947-70E740481C1C}">
                           <a14:useLocalDpi xmlns:a14="http://schemas.microsoft.com/office/drawing/2010/main" val="0"/>
@@ -26641,6 +27542,7 @@
           <w:sz w:val="24"/>
           <w:szCs w:val="24"/>
         </w:rPr>
+        <w:lastRenderedPageBreak/>
         <w:t>Interfaz para registrar una nueva categoría. Asimismo, se utilizará esta interfaz para editar una categoría ya existente.</w:t>
       </w:r>
     </w:p>
@@ -26662,7 +27564,7 @@
           <w:color w:val="000000"/>
           <w:sz w:val="24"/>
           <w:szCs w:val="24"/>
-          <w:lang w:eastAsia="es-PE"/>
+          <w:lang w:val="es-MX" w:eastAsia="es-MX"/>
         </w:rPr>
         <w:drawing>
           <wp:inline distT="0" distB="0" distL="0" distR="0">
@@ -26682,7 +27584,7 @@
                     </pic:cNvPicPr>
                   </pic:nvPicPr>
                   <pic:blipFill>
-                    <a:blip r:embed="rId19">
+                    <a:blip r:embed="rId25">
                       <a:extLst>
                         <a:ext uri="{28A0092B-C50C-407E-A947-70E740481C1C}">
                           <a14:useLocalDpi xmlns:a14="http://schemas.microsoft.com/office/drawing/2010/main" val="0"/>
@@ -26824,9 +27726,8 @@
           <w:color w:val="000000"/>
           <w:sz w:val="24"/>
           <w:szCs w:val="24"/>
-          <w:lang w:eastAsia="es-PE"/>
-        </w:rPr>
-        <w:lastRenderedPageBreak/>
+          <w:lang w:val="es-MX" w:eastAsia="es-MX"/>
+        </w:rPr>
         <w:drawing>
           <wp:inline distT="0" distB="0" distL="0" distR="0">
             <wp:extent cx="5400040" cy="3606029"/>
@@ -26845,7 +27746,7 @@
                     </pic:cNvPicPr>
                   </pic:nvPicPr>
                   <pic:blipFill>
-                    <a:blip r:embed="rId20">
+                    <a:blip r:embed="rId26">
                       <a:extLst>
                         <a:ext uri="{28A0092B-C50C-407E-A947-70E740481C1C}">
                           <a14:useLocalDpi xmlns:a14="http://schemas.microsoft.com/office/drawing/2010/main" val="0"/>
@@ -26937,43 +27838,8 @@
           <w:sz w:val="24"/>
           <w:szCs w:val="24"/>
         </w:rPr>
-        <w:t>Interfaz para registrar un nuevo restaurante</w:t>
-      </w:r>
-      <w:r>
-        <w:rPr>
-          <w:rFonts w:ascii="Segoe UI" w:hAnsi="Segoe UI" w:cs="Segoe UI"/>
-          <w:color w:val="000000"/>
-          <w:sz w:val="24"/>
-          <w:szCs w:val="24"/>
-        </w:rPr>
-        <w:t>. Asimismo, se utilizará esta interfaz para editar un</w:t>
-      </w:r>
-      <w:r>
-        <w:rPr>
-          <w:rFonts w:ascii="Segoe UI" w:hAnsi="Segoe UI" w:cs="Segoe UI"/>
-          <w:color w:val="000000"/>
-          <w:sz w:val="24"/>
-          <w:szCs w:val="24"/>
-        </w:rPr>
-        <w:t xml:space="preserve"> restaurante</w:t>
-      </w:r>
-      <w:r>
-        <w:rPr>
-          <w:rFonts w:ascii="Segoe UI" w:hAnsi="Segoe UI" w:cs="Segoe UI"/>
-          <w:color w:val="000000"/>
-          <w:sz w:val="24"/>
-          <w:szCs w:val="24"/>
-        </w:rPr>
-        <w:t xml:space="preserve"> ya existente.</w:t>
-      </w:r>
-      <w:r>
-        <w:rPr>
-          <w:rFonts w:ascii="Segoe UI" w:hAnsi="Segoe UI" w:cs="Segoe UI"/>
-          <w:color w:val="000000"/>
-          <w:sz w:val="24"/>
-          <w:szCs w:val="24"/>
-        </w:rPr>
-        <w:t xml:space="preserve"> </w:t>
+        <w:lastRenderedPageBreak/>
+        <w:t xml:space="preserve">Interfaz para registrar un nuevo restaurante. Asimismo, se utilizará esta interfaz para editar un restaurante ya existente. </w:t>
       </w:r>
     </w:p>
     <w:p>
@@ -26994,7 +27860,7 @@
           <w:color w:val="000000"/>
           <w:sz w:val="24"/>
           <w:szCs w:val="24"/>
-          <w:lang w:eastAsia="es-PE"/>
+          <w:lang w:val="es-MX" w:eastAsia="es-MX"/>
         </w:rPr>
         <w:drawing>
           <wp:inline distT="0" distB="0" distL="0" distR="0">
@@ -27014,7 +27880,7 @@
                     </pic:cNvPicPr>
                   </pic:nvPicPr>
                   <pic:blipFill>
-                    <a:blip r:embed="rId21">
+                    <a:blip r:embed="rId27">
                       <a:extLst>
                         <a:ext uri="{28A0092B-C50C-407E-A947-70E740481C1C}">
                           <a14:useLocalDpi xmlns:a14="http://schemas.microsoft.com/office/drawing/2010/main" val="0"/>
@@ -28748,6 +29614,7 @@
     <w:tblPr>
       <w:tblStyleRowBandSize w:val="1"/>
       <w:tblStyleColBandSize w:val="1"/>
+      <w:tblInd w:w="0" w:type="dxa"/>
       <w:tblBorders>
         <w:top w:val="single" w:sz="4" w:space="0" w:color="BFBFBF" w:themeColor="background1" w:themeShade="BF"/>
         <w:left w:val="single" w:sz="4" w:space="0" w:color="BFBFBF" w:themeColor="background1" w:themeShade="BF"/>
@@ -28756,6 +29623,12 @@
         <w:insideH w:val="single" w:sz="4" w:space="0" w:color="BFBFBF" w:themeColor="background1" w:themeShade="BF"/>
         <w:insideV w:val="single" w:sz="4" w:space="0" w:color="BFBFBF" w:themeColor="background1" w:themeShade="BF"/>
       </w:tblBorders>
+      <w:tblCellMar>
+        <w:top w:w="0" w:type="dxa"/>
+        <w:left w:w="108" w:type="dxa"/>
+        <w:bottom w:w="0" w:type="dxa"/>
+        <w:right w:w="108" w:type="dxa"/>
+      </w:tblCellMar>
     </w:tblPr>
     <w:tblStylePr w:type="firstRow">
       <w:rPr>
@@ -29143,7 +30016,7 @@
 </file>
 
 <file path=customXml/itemProps2.xml><?xml version="1.0" encoding="utf-8"?>
-<ds:datastoreItem xmlns:ds="http://schemas.openxmlformats.org/officeDocument/2006/customXml" ds:itemID="{B84CD030-27CE-4450-A848-91F133795DE4}">
+<ds:datastoreItem xmlns:ds="http://schemas.openxmlformats.org/officeDocument/2006/customXml" ds:itemID="{23E9E27E-BB69-475A-9593-BFFA9CB822A7}">
   <ds:schemaRefs>
     <ds:schemaRef ds:uri="http://schemas.openxmlformats.org/officeDocument/2006/bibliography"/>
   </ds:schemaRefs>

</xml_diff>